<commit_message>
Changed routing from '/home' to '/my-web' because that's what we named our repo and githubpages will name it my-web. Having /home and /my-web would be redundant. Also removed unused imports
</commit_message>
<xml_diff>
--- a/writeup.docx
+++ b/writeup.docx
@@ -4,6 +4,119 @@
   <w:body>
     <w:p>
       <w:r>
+        <w:t>Publishing react app to github pages:</w:t>
+      </w:r>
+    </w:p>
+    <w:p>
+      <w:hyperlink r:id="rId4" w:history="1">
+        <w:r>
+          <w:rPr>
+            <w:rStyle w:val="Hyperlink"/>
+          </w:rPr>
+          <w:t>https://dev.to/yuribenjamin/how-to-deploy-react-app-in-github-pages-2a1f</w:t>
+        </w:r>
+      </w:hyperlink>
+    </w:p>
+    <w:p>
+      <w:pPr>
+        <w:rPr>
+          <w:rFonts w:ascii="Consolas" w:hAnsi="Consolas"/>
+          <w:color w:val="08090A"/>
+        </w:rPr>
+      </w:pPr>
+      <w:r>
+        <w:t>TLDR:</w:t>
+      </w:r>
+      <w:r>
+        <w:br/>
+        <w:t xml:space="preserve">1. </w:t>
+      </w:r>
+      <w:r>
+        <w:rPr>
+          <w:rFonts w:ascii="Consolas" w:hAnsi="Consolas"/>
+          <w:color w:val="08090A"/>
+        </w:rPr>
+        <w:t>npm install gh-pages --save-dev</w:t>
+      </w:r>
+    </w:p>
+    <w:p>
+      <w:pPr>
+        <w:rPr>
+          <w:rFonts w:ascii="Consolas" w:hAnsi="Consolas"/>
+          <w:color w:val="08090A"/>
+        </w:rPr>
+      </w:pPr>
+      <w:r>
+        <w:rPr>
+          <w:rFonts w:ascii="Consolas" w:hAnsi="Consolas"/>
+          <w:color w:val="08090A"/>
+        </w:rPr>
+        <w:t xml:space="preserve">2. </w:t>
+      </w:r>
+      <w:r>
+        <w:rPr>
+          <w:rFonts w:ascii="Consolas" w:hAnsi="Consolas"/>
+          <w:color w:val="08090A"/>
+        </w:rPr>
+        <w:t>gh-pages -d build</w:t>
+      </w:r>
+      <w:r>
+        <w:rPr>
+          <w:rFonts w:ascii="Consolas" w:hAnsi="Consolas"/>
+          <w:color w:val="08090A"/>
+        </w:rPr>
+        <w:t xml:space="preserve"> (or add it to scripts in package.json under scripts)</w:t>
+      </w:r>
+    </w:p>
+    <w:p>
+      <w:r>
+        <w:drawing>
+          <wp:inline distT="0" distB="0" distL="0" distR="0" wp14:anchorId="4798FEFD" wp14:editId="537B1420">
+            <wp:extent cx="2686425" cy="1428949"/>
+            <wp:effectExtent l="0" t="0" r="0" b="0"/>
+            <wp:docPr id="35" name="Picture 35"/>
+            <wp:cNvGraphicFramePr>
+              <a:graphicFrameLocks xmlns:a="http://schemas.openxmlformats.org/drawingml/2006/main" noChangeAspect="1"/>
+            </wp:cNvGraphicFramePr>
+            <a:graphic xmlns:a="http://schemas.openxmlformats.org/drawingml/2006/main">
+              <a:graphicData uri="http://schemas.openxmlformats.org/drawingml/2006/picture">
+                <pic:pic xmlns:pic="http://schemas.openxmlformats.org/drawingml/2006/picture">
+                  <pic:nvPicPr>
+                    <pic:cNvPr id="1" name=""/>
+                    <pic:cNvPicPr/>
+                  </pic:nvPicPr>
+                  <pic:blipFill>
+                    <a:blip r:embed="rId5"/>
+                    <a:stretch>
+                      <a:fillRect/>
+                    </a:stretch>
+                  </pic:blipFill>
+                  <pic:spPr>
+                    <a:xfrm>
+                      <a:off x="0" y="0"/>
+                      <a:ext cx="2686425" cy="1428949"/>
+                    </a:xfrm>
+                    <a:prstGeom prst="rect">
+                      <a:avLst/>
+                    </a:prstGeom>
+                  </pic:spPr>
+                </pic:pic>
+              </a:graphicData>
+            </a:graphic>
+          </wp:inline>
+        </w:drawing>
+      </w:r>
+    </w:p>
+    <w:p>
+      <w:r>
+        <w:t xml:space="preserve">3. </w:t>
+      </w:r>
+      <w:r>
+        <w:t>npm run deploy (to deploy. If you make updates, just run that alone. Optional to push code to master)</w:t>
+      </w:r>
+    </w:p>
+    <w:p>
+      <w:r>
         <w:rPr>
           <w:noProof/>
         </w:rPr>
@@ -23,7 +136,7 @@
                     <pic:cNvPicPr/>
                   </pic:nvPicPr>
                   <pic:blipFill>
-                    <a:blip r:embed="rId4"/>
+                    <a:blip r:embed="rId6"/>
                     <a:stretch>
                       <a:fillRect/>
                     </a:stretch>
@@ -73,7 +186,7 @@
                     <pic:cNvPicPr/>
                   </pic:nvPicPr>
                   <pic:blipFill>
-                    <a:blip r:embed="rId5"/>
+                    <a:blip r:embed="rId7"/>
                     <a:stretch>
                       <a:fillRect/>
                     </a:stretch>
@@ -125,7 +238,7 @@
                     <pic:cNvPicPr/>
                   </pic:nvPicPr>
                   <pic:blipFill>
-                    <a:blip r:embed="rId6"/>
+                    <a:blip r:embed="rId8"/>
                     <a:stretch>
                       <a:fillRect/>
                     </a:stretch>
@@ -147,7 +260,7 @@
       </w:r>
     </w:p>
     <w:p>
-      <w:hyperlink r:id="rId7" w:history="1">
+      <w:hyperlink r:id="rId9" w:history="1">
         <w:r>
           <w:rPr>
             <w:rStyle w:val="Hyperlink"/>
@@ -189,7 +302,7 @@
                     <pic:cNvPicPr/>
                   </pic:nvPicPr>
                   <pic:blipFill>
-                    <a:blip r:embed="rId8"/>
+                    <a:blip r:embed="rId10"/>
                     <a:stretch>
                       <a:fillRect/>
                     </a:stretch>
@@ -220,7 +333,7 @@
       <w:r>
         <w:t xml:space="preserve">(Looking for navbar-item:hover) </w:t>
       </w:r>
-      <w:hyperlink r:id="rId9" w:history="1">
+      <w:hyperlink r:id="rId11" w:history="1">
         <w:r>
           <w:rPr>
             <w:rStyle w:val="Hyperlink"/>
@@ -250,7 +363,7 @@
                     <pic:cNvPicPr/>
                   </pic:nvPicPr>
                   <pic:blipFill>
-                    <a:blip r:embed="rId10"/>
+                    <a:blip r:embed="rId12"/>
                     <a:stretch>
                       <a:fillRect/>
                     </a:stretch>
@@ -281,6 +394,7 @@
         <w:rPr>
           <w:noProof/>
         </w:rPr>
+        <w:lastRenderedPageBreak/>
         <w:drawing>
           <wp:inline distT="0" distB="0" distL="0" distR="0" wp14:anchorId="3C2D6D08" wp14:editId="1D5594CB">
             <wp:extent cx="5943600" cy="2652395"/>
@@ -297,7 +411,7 @@
                     <pic:cNvPicPr/>
                   </pic:nvPicPr>
                   <pic:blipFill>
-                    <a:blip r:embed="rId11"/>
+                    <a:blip r:embed="rId13"/>
                     <a:stretch>
                       <a:fillRect/>
                     </a:stretch>
@@ -319,7 +433,7 @@
       </w:r>
     </w:p>
     <w:p>
-      <w:hyperlink r:id="rId12" w:history="1">
+      <w:hyperlink r:id="rId14" w:history="1">
         <w:r>
           <w:rPr>
             <w:rStyle w:val="Hyperlink"/>
@@ -331,7 +445,6 @@
     <w:p/>
     <w:p>
       <w:r>
-        <w:lastRenderedPageBreak/>
         <w:t>Tried collecting route path name to maybe work on active tab with useLocation from react-router-dom:</w:t>
       </w:r>
       <w:r>
@@ -354,7 +467,7 @@
                     <pic:cNvPicPr/>
                   </pic:nvPicPr>
                   <pic:blipFill>
-                    <a:blip r:embed="rId13"/>
+                    <a:blip r:embed="rId15"/>
                     <a:stretch>
                       <a:fillRect/>
                     </a:stretch>
@@ -400,7 +513,7 @@
                     <pic:cNvPicPr/>
                   </pic:nvPicPr>
                   <pic:blipFill>
-                    <a:blip r:embed="rId14"/>
+                    <a:blip r:embed="rId16"/>
                     <a:stretch>
                       <a:fillRect/>
                     </a:stretch>
@@ -422,7 +535,7 @@
       </w:r>
     </w:p>
     <w:p>
-      <w:hyperlink r:id="rId15" w:history="1">
+      <w:hyperlink r:id="rId17" w:history="1">
         <w:r>
           <w:rPr>
             <w:rStyle w:val="Hyperlink"/>
@@ -432,7 +545,7 @@
       </w:hyperlink>
     </w:p>
     <w:p>
-      <w:hyperlink r:id="rId16" w:history="1">
+      <w:hyperlink r:id="rId18" w:history="1">
         <w:r>
           <w:rPr>
             <w:rStyle w:val="Hyperlink"/>
@@ -447,7 +560,7 @@
       </w:r>
     </w:p>
     <w:p>
-      <w:hyperlink r:id="rId17" w:history="1">
+      <w:hyperlink r:id="rId19" w:history="1">
         <w:r>
           <w:rPr>
             <w:rStyle w:val="Hyperlink"/>
@@ -463,7 +576,7 @@
       </w:r>
     </w:p>
     <w:p>
-      <w:hyperlink r:id="rId18" w:history="1">
+      <w:hyperlink r:id="rId20" w:history="1">
         <w:r>
           <w:rPr>
             <w:rStyle w:val="Hyperlink"/>
@@ -474,6 +587,7 @@
     </w:p>
     <w:p>
       <w:r>
+        <w:lastRenderedPageBreak/>
         <w:t>Converting functional component for navbar (to later allow an active clock and maybe can do the active tab):</w:t>
       </w:r>
       <w:r>
@@ -496,7 +610,7 @@
                     <pic:cNvPicPr/>
                   </pic:nvPicPr>
                   <pic:blipFill>
-                    <a:blip r:embed="rId19"/>
+                    <a:blip r:embed="rId21"/>
                     <a:stretch>
                       <a:fillRect/>
                     </a:stretch>
@@ -528,7 +642,6 @@
     <w:p/>
     <w:p>
       <w:r>
-        <w:lastRenderedPageBreak/>
         <w:t>Use className (React property) else complaints:</w:t>
       </w:r>
       <w:r>
@@ -551,7 +664,7 @@
                     <pic:cNvPicPr/>
                   </pic:nvPicPr>
                   <pic:blipFill>
-                    <a:blip r:embed="rId20"/>
+                    <a:blip r:embed="rId22"/>
                     <a:stretch>
                       <a:fillRect/>
                     </a:stretch>
@@ -601,7 +714,7 @@
                     <pic:cNvPicPr/>
                   </pic:nvPicPr>
                   <pic:blipFill>
-                    <a:blip r:embed="rId21"/>
+                    <a:blip r:embed="rId23"/>
                     <a:stretch>
                       <a:fillRect/>
                     </a:stretch>
@@ -629,6 +742,7 @@
     </w:p>
     <w:p>
       <w:r>
+        <w:lastRenderedPageBreak/>
         <w:drawing>
           <wp:inline distT="0" distB="0" distL="0" distR="0" wp14:anchorId="39A29536" wp14:editId="2D43099E">
             <wp:extent cx="5239481" cy="2019582"/>
@@ -645,7 +759,7 @@
                     <pic:cNvPicPr/>
                   </pic:nvPicPr>
                   <pic:blipFill>
-                    <a:blip r:embed="rId22"/>
+                    <a:blip r:embed="rId24"/>
                     <a:stretch>
                       <a:fillRect/>
                     </a:stretch>
@@ -673,7 +787,7 @@
       <w:r>
         <w:br/>
       </w:r>
-      <w:hyperlink r:id="rId23" w:history="1">
+      <w:hyperlink r:id="rId25" w:history="1">
         <w:r>
           <w:rPr>
             <w:rStyle w:val="Hyperlink"/>
@@ -684,7 +798,6 @@
     </w:p>
     <w:p>
       <w:r>
-        <w:lastRenderedPageBreak/>
         <w:drawing>
           <wp:inline distT="0" distB="0" distL="0" distR="0" wp14:anchorId="23D79DB7" wp14:editId="21CA443B">
             <wp:extent cx="3677163" cy="1038370"/>
@@ -701,7 +814,7 @@
                     <pic:cNvPicPr/>
                   </pic:nvPicPr>
                   <pic:blipFill>
-                    <a:blip r:embed="rId24"/>
+                    <a:blip r:embed="rId26"/>
                     <a:stretch>
                       <a:fillRect/>
                     </a:stretch>
@@ -755,7 +868,7 @@
                     <pic:cNvPicPr/>
                   </pic:nvPicPr>
                   <pic:blipFill>
-                    <a:blip r:embed="rId25"/>
+                    <a:blip r:embed="rId27"/>
                     <a:stretch>
                       <a:fillRect/>
                     </a:stretch>
@@ -778,6 +891,7 @@
     </w:p>
     <w:p>
       <w:r>
+        <w:lastRenderedPageBreak/>
         <w:drawing>
           <wp:inline distT="0" distB="0" distL="0" distR="0" wp14:anchorId="79B94D5D" wp14:editId="2DE7557E">
             <wp:extent cx="5943600" cy="3248025"/>
@@ -794,7 +908,7 @@
                     <pic:cNvPicPr/>
                   </pic:nvPicPr>
                   <pic:blipFill>
-                    <a:blip r:embed="rId26"/>
+                    <a:blip r:embed="rId28"/>
                     <a:stretch>
                       <a:fillRect/>
                     </a:stretch>
@@ -822,7 +936,7 @@
       <w:r>
         <w:br/>
       </w:r>
-      <w:hyperlink r:id="rId27" w:history="1">
+      <w:hyperlink r:id="rId29" w:history="1">
         <w:r>
           <w:rPr>
             <w:rStyle w:val="Hyperlink"/>
@@ -838,7 +952,6 @@
     </w:p>
     <w:p>
       <w:r>
-        <w:lastRenderedPageBreak/>
         <w:drawing>
           <wp:inline distT="0" distB="0" distL="0" distR="0" wp14:anchorId="01BBA2B2" wp14:editId="165D36FF">
             <wp:extent cx="4572638" cy="1600423"/>
@@ -855,7 +968,7 @@
                     <pic:cNvPicPr/>
                   </pic:nvPicPr>
                   <pic:blipFill>
-                    <a:blip r:embed="rId28"/>
+                    <a:blip r:embed="rId30"/>
                     <a:stretch>
                       <a:fillRect/>
                     </a:stretch>
@@ -905,7 +1018,7 @@
                     <pic:cNvPicPr/>
                   </pic:nvPicPr>
                   <pic:blipFill>
-                    <a:blip r:embed="rId29"/>
+                    <a:blip r:embed="rId31"/>
                     <a:stretch>
                       <a:fillRect/>
                     </a:stretch>
@@ -936,7 +1049,7 @@
       </w:r>
     </w:p>
     <w:p>
-      <w:hyperlink r:id="rId30" w:history="1">
+      <w:hyperlink r:id="rId32" w:history="1">
         <w:r>
           <w:rPr>
             <w:rStyle w:val="Hyperlink"/>
@@ -952,7 +1065,7 @@
       </w:r>
     </w:p>
     <w:p>
-      <w:hyperlink r:id="rId31" w:history="1">
+      <w:hyperlink r:id="rId33" w:history="1">
         <w:r>
           <w:rPr>
             <w:rStyle w:val="Hyperlink"/>
@@ -985,7 +1098,7 @@
                     <pic:cNvPicPr/>
                   </pic:nvPicPr>
                   <pic:blipFill>
-                    <a:blip r:embed="rId32"/>
+                    <a:blip r:embed="rId34"/>
                     <a:stretch>
                       <a:fillRect/>
                     </a:stretch>
@@ -1014,7 +1127,6 @@
     </w:p>
     <w:p>
       <w:r>
-        <w:lastRenderedPageBreak/>
         <w:drawing>
           <wp:inline distT="0" distB="0" distL="0" distR="0" wp14:anchorId="7BCAFAEE" wp14:editId="0D74EE8C">
             <wp:extent cx="5943600" cy="3107055"/>
@@ -1031,7 +1143,7 @@
                     <pic:cNvPicPr/>
                   </pic:nvPicPr>
                   <pic:blipFill>
-                    <a:blip r:embed="rId33"/>
+                    <a:blip r:embed="rId35"/>
                     <a:stretch>
                       <a:fillRect/>
                     </a:stretch>
@@ -1075,7 +1187,7 @@
                     <pic:cNvPicPr/>
                   </pic:nvPicPr>
                   <pic:blipFill>
-                    <a:blip r:embed="rId34"/>
+                    <a:blip r:embed="rId36"/>
                     <a:stretch>
                       <a:fillRect/>
                     </a:stretch>
@@ -1098,12 +1210,12 @@
     </w:p>
     <w:p>
       <w:r>
+        <w:lastRenderedPageBreak/>
         <w:t>So you can use the Link component (from react-router-dom) in components. Link components need to be in BrowserRouter component.</w:t>
       </w:r>
     </w:p>
     <w:p>
       <w:r>
-        <w:lastRenderedPageBreak/>
         <w:drawing>
           <wp:inline distT="0" distB="0" distL="0" distR="0" wp14:anchorId="4E5B1E3F" wp14:editId="768A662E">
             <wp:extent cx="5943600" cy="3580765"/>
@@ -1120,7 +1232,7 @@
                     <pic:cNvPicPr/>
                   </pic:nvPicPr>
                   <pic:blipFill>
-                    <a:blip r:embed="rId35"/>
+                    <a:blip r:embed="rId37"/>
                     <a:stretch>
                       <a:fillRect/>
                     </a:stretch>
@@ -1166,7 +1278,7 @@
                     <pic:cNvPicPr/>
                   </pic:nvPicPr>
                   <pic:blipFill>
-                    <a:blip r:embed="rId36"/>
+                    <a:blip r:embed="rId38"/>
                     <a:stretch>
                       <a:fillRect/>
                     </a:stretch>
@@ -1187,6 +1299,605 @@
         </w:drawing>
       </w:r>
     </w:p>
+    <w:p/>
+    <w:p>
+      <w:r>
+        <w:t>Protect routing from nesting with “/”</w:t>
+      </w:r>
+      <w:r>
+        <w:t xml:space="preserve"> (Relative urls vs absolute)</w:t>
+      </w:r>
+      <w:r>
+        <w:t>:</w:t>
+      </w:r>
+    </w:p>
+    <w:p>
+      <w:r>
+        <w:lastRenderedPageBreak/>
+        <w:drawing>
+          <wp:inline distT="0" distB="0" distL="0" distR="0" wp14:anchorId="53F378AF" wp14:editId="3E69BB99">
+            <wp:extent cx="5649113" cy="5039428"/>
+            <wp:effectExtent l="0" t="0" r="8890" b="8890"/>
+            <wp:docPr id="25" name="Picture 25"/>
+            <wp:cNvGraphicFramePr>
+              <a:graphicFrameLocks xmlns:a="http://schemas.openxmlformats.org/drawingml/2006/main" noChangeAspect="1"/>
+            </wp:cNvGraphicFramePr>
+            <a:graphic xmlns:a="http://schemas.openxmlformats.org/drawingml/2006/main">
+              <a:graphicData uri="http://schemas.openxmlformats.org/drawingml/2006/picture">
+                <pic:pic xmlns:pic="http://schemas.openxmlformats.org/drawingml/2006/picture">
+                  <pic:nvPicPr>
+                    <pic:cNvPr id="1" name=""/>
+                    <pic:cNvPicPr/>
+                  </pic:nvPicPr>
+                  <pic:blipFill>
+                    <a:blip r:embed="rId39"/>
+                    <a:stretch>
+                      <a:fillRect/>
+                    </a:stretch>
+                  </pic:blipFill>
+                  <pic:spPr>
+                    <a:xfrm>
+                      <a:off x="0" y="0"/>
+                      <a:ext cx="5649113" cy="5039428"/>
+                    </a:xfrm>
+                    <a:prstGeom prst="rect">
+                      <a:avLst/>
+                    </a:prstGeom>
+                  </pic:spPr>
+                </pic:pic>
+              </a:graphicData>
+            </a:graphic>
+          </wp:inline>
+        </w:drawing>
+      </w:r>
+    </w:p>
+    <w:p>
+      <w:r>
+        <w:t>We did this for home:</w:t>
+      </w:r>
+    </w:p>
+    <w:p>
+      <w:r>
+        <w:drawing>
+          <wp:inline distT="0" distB="0" distL="0" distR="0" wp14:anchorId="49763A22" wp14:editId="57A0F5E1">
+            <wp:extent cx="3972479" cy="1686160"/>
+            <wp:effectExtent l="0" t="0" r="9525" b="9525"/>
+            <wp:docPr id="26" name="Picture 26"/>
+            <wp:cNvGraphicFramePr>
+              <a:graphicFrameLocks xmlns:a="http://schemas.openxmlformats.org/drawingml/2006/main" noChangeAspect="1"/>
+            </wp:cNvGraphicFramePr>
+            <a:graphic xmlns:a="http://schemas.openxmlformats.org/drawingml/2006/main">
+              <a:graphicData uri="http://schemas.openxmlformats.org/drawingml/2006/picture">
+                <pic:pic xmlns:pic="http://schemas.openxmlformats.org/drawingml/2006/picture">
+                  <pic:nvPicPr>
+                    <pic:cNvPr id="1" name=""/>
+                    <pic:cNvPicPr/>
+                  </pic:nvPicPr>
+                  <pic:blipFill>
+                    <a:blip r:embed="rId40"/>
+                    <a:stretch>
+                      <a:fillRect/>
+                    </a:stretch>
+                  </pic:blipFill>
+                  <pic:spPr>
+                    <a:xfrm>
+                      <a:off x="0" y="0"/>
+                      <a:ext cx="3972479" cy="1686160"/>
+                    </a:xfrm>
+                    <a:prstGeom prst="rect">
+                      <a:avLst/>
+                    </a:prstGeom>
+                  </pic:spPr>
+                </pic:pic>
+              </a:graphicData>
+            </a:graphic>
+          </wp:inline>
+        </w:drawing>
+      </w:r>
+    </w:p>
+    <w:p>
+      <w:r>
+        <w:t>Clicking on it:</w:t>
+      </w:r>
+    </w:p>
+    <w:p>
+      <w:r>
+        <w:lastRenderedPageBreak/>
+        <w:drawing>
+          <wp:inline distT="0" distB="0" distL="0" distR="0" wp14:anchorId="2A014645" wp14:editId="0DF18715">
+            <wp:extent cx="3343742" cy="1695687"/>
+            <wp:effectExtent l="0" t="0" r="9525" b="0"/>
+            <wp:docPr id="27" name="Picture 27"/>
+            <wp:cNvGraphicFramePr>
+              <a:graphicFrameLocks xmlns:a="http://schemas.openxmlformats.org/drawingml/2006/main" noChangeAspect="1"/>
+            </wp:cNvGraphicFramePr>
+            <a:graphic xmlns:a="http://schemas.openxmlformats.org/drawingml/2006/main">
+              <a:graphicData uri="http://schemas.openxmlformats.org/drawingml/2006/picture">
+                <pic:pic xmlns:pic="http://schemas.openxmlformats.org/drawingml/2006/picture">
+                  <pic:nvPicPr>
+                    <pic:cNvPr id="1" name=""/>
+                    <pic:cNvPicPr/>
+                  </pic:nvPicPr>
+                  <pic:blipFill>
+                    <a:blip r:embed="rId41"/>
+                    <a:stretch>
+                      <a:fillRect/>
+                    </a:stretch>
+                  </pic:blipFill>
+                  <pic:spPr>
+                    <a:xfrm>
+                      <a:off x="0" y="0"/>
+                      <a:ext cx="3343742" cy="1695687"/>
+                    </a:xfrm>
+                    <a:prstGeom prst="rect">
+                      <a:avLst/>
+                    </a:prstGeom>
+                  </pic:spPr>
+                </pic:pic>
+              </a:graphicData>
+            </a:graphic>
+          </wp:inline>
+        </w:drawing>
+      </w:r>
+    </w:p>
+    <w:p>
+      <w:r>
+        <w:t>Using ‘path’ instead of ‘to’ in Route helps keep it consistent when rendering specifically /projects:</w:t>
+      </w:r>
+    </w:p>
+    <w:p>
+      <w:r>
+        <w:t>Bad:</w:t>
+      </w:r>
+    </w:p>
+    <w:p>
+      <w:r>
+        <w:drawing>
+          <wp:inline distT="0" distB="0" distL="0" distR="0" wp14:anchorId="29577AD1" wp14:editId="1C0F69B0">
+            <wp:extent cx="4210638" cy="504895"/>
+            <wp:effectExtent l="0" t="0" r="0" b="0"/>
+            <wp:docPr id="30" name="Picture 30"/>
+            <wp:cNvGraphicFramePr>
+              <a:graphicFrameLocks xmlns:a="http://schemas.openxmlformats.org/drawingml/2006/main" noChangeAspect="1"/>
+            </wp:cNvGraphicFramePr>
+            <a:graphic xmlns:a="http://schemas.openxmlformats.org/drawingml/2006/main">
+              <a:graphicData uri="http://schemas.openxmlformats.org/drawingml/2006/picture">
+                <pic:pic xmlns:pic="http://schemas.openxmlformats.org/drawingml/2006/picture">
+                  <pic:nvPicPr>
+                    <pic:cNvPr id="1" name=""/>
+                    <pic:cNvPicPr/>
+                  </pic:nvPicPr>
+                  <pic:blipFill>
+                    <a:blip r:embed="rId42"/>
+                    <a:stretch>
+                      <a:fillRect/>
+                    </a:stretch>
+                  </pic:blipFill>
+                  <pic:spPr>
+                    <a:xfrm>
+                      <a:off x="0" y="0"/>
+                      <a:ext cx="4210638" cy="504895"/>
+                    </a:xfrm>
+                    <a:prstGeom prst="rect">
+                      <a:avLst/>
+                    </a:prstGeom>
+                  </pic:spPr>
+                </pic:pic>
+              </a:graphicData>
+            </a:graphic>
+          </wp:inline>
+        </w:drawing>
+      </w:r>
+    </w:p>
+    <w:p>
+      <w:r>
+        <w:drawing>
+          <wp:inline distT="0" distB="0" distL="0" distR="0" wp14:anchorId="6826A062" wp14:editId="3DC87DC7">
+            <wp:extent cx="6858000" cy="1021080"/>
+            <wp:effectExtent l="0" t="0" r="0" b="7620"/>
+            <wp:docPr id="29" name="Picture 29"/>
+            <wp:cNvGraphicFramePr>
+              <a:graphicFrameLocks xmlns:a="http://schemas.openxmlformats.org/drawingml/2006/main" noChangeAspect="1"/>
+            </wp:cNvGraphicFramePr>
+            <a:graphic xmlns:a="http://schemas.openxmlformats.org/drawingml/2006/main">
+              <a:graphicData uri="http://schemas.openxmlformats.org/drawingml/2006/picture">
+                <pic:pic xmlns:pic="http://schemas.openxmlformats.org/drawingml/2006/picture">
+                  <pic:nvPicPr>
+                    <pic:cNvPr id="1" name=""/>
+                    <pic:cNvPicPr/>
+                  </pic:nvPicPr>
+                  <pic:blipFill>
+                    <a:blip r:embed="rId43"/>
+                    <a:stretch>
+                      <a:fillRect/>
+                    </a:stretch>
+                  </pic:blipFill>
+                  <pic:spPr>
+                    <a:xfrm>
+                      <a:off x="0" y="0"/>
+                      <a:ext cx="6858000" cy="1021080"/>
+                    </a:xfrm>
+                    <a:prstGeom prst="rect">
+                      <a:avLst/>
+                    </a:prstGeom>
+                  </pic:spPr>
+                </pic:pic>
+              </a:graphicData>
+            </a:graphic>
+          </wp:inline>
+        </w:drawing>
+      </w:r>
+    </w:p>
+    <w:p>
+      <w:r>
+        <w:t>Good:</w:t>
+      </w:r>
+    </w:p>
+    <w:p>
+      <w:r>
+        <w:drawing>
+          <wp:inline distT="0" distB="0" distL="0" distR="0" wp14:anchorId="3B10E860" wp14:editId="12AF8C82">
+            <wp:extent cx="5782482" cy="3334215"/>
+            <wp:effectExtent l="0" t="0" r="8890" b="0"/>
+            <wp:docPr id="28" name="Picture 28"/>
+            <wp:cNvGraphicFramePr>
+              <a:graphicFrameLocks xmlns:a="http://schemas.openxmlformats.org/drawingml/2006/main" noChangeAspect="1"/>
+            </wp:cNvGraphicFramePr>
+            <a:graphic xmlns:a="http://schemas.openxmlformats.org/drawingml/2006/main">
+              <a:graphicData uri="http://schemas.openxmlformats.org/drawingml/2006/picture">
+                <pic:pic xmlns:pic="http://schemas.openxmlformats.org/drawingml/2006/picture">
+                  <pic:nvPicPr>
+                    <pic:cNvPr id="1" name=""/>
+                    <pic:cNvPicPr/>
+                  </pic:nvPicPr>
+                  <pic:blipFill>
+                    <a:blip r:embed="rId44"/>
+                    <a:stretch>
+                      <a:fillRect/>
+                    </a:stretch>
+                  </pic:blipFill>
+                  <pic:spPr>
+                    <a:xfrm>
+                      <a:off x="0" y="0"/>
+                      <a:ext cx="5782482" cy="3334215"/>
+                    </a:xfrm>
+                    <a:prstGeom prst="rect">
+                      <a:avLst/>
+                    </a:prstGeom>
+                  </pic:spPr>
+                </pic:pic>
+              </a:graphicData>
+            </a:graphic>
+          </wp:inline>
+        </w:drawing>
+      </w:r>
+      <w:r>
+        <w:t>\</w:t>
+      </w:r>
+    </w:p>
+    <w:p/>
+    <w:p/>
+    <w:p/>
+    <w:p/>
+    <w:p>
+      <w:r>
+        <w:lastRenderedPageBreak/>
+        <w:t>Can pass props to child components:</w:t>
+      </w:r>
+    </w:p>
+    <w:p>
+      <w:hyperlink r:id="rId45" w:history="1">
+        <w:r>
+          <w:rPr>
+            <w:rStyle w:val="Hyperlink"/>
+          </w:rPr>
+          <w:t>https://stackoverflow.com/questions/58201897/how-to-pass-data-between-functional-components-in-react</w:t>
+        </w:r>
+      </w:hyperlink>
+    </w:p>
+    <w:p>
+      <w:r>
+        <w:drawing>
+          <wp:inline distT="0" distB="0" distL="0" distR="0" wp14:anchorId="641354E2" wp14:editId="673F007D">
+            <wp:extent cx="6858000" cy="1461770"/>
+            <wp:effectExtent l="0" t="0" r="0" b="5080"/>
+            <wp:docPr id="33" name="Picture 33"/>
+            <wp:cNvGraphicFramePr>
+              <a:graphicFrameLocks xmlns:a="http://schemas.openxmlformats.org/drawingml/2006/main" noChangeAspect="1"/>
+            </wp:cNvGraphicFramePr>
+            <a:graphic xmlns:a="http://schemas.openxmlformats.org/drawingml/2006/main">
+              <a:graphicData uri="http://schemas.openxmlformats.org/drawingml/2006/picture">
+                <pic:pic xmlns:pic="http://schemas.openxmlformats.org/drawingml/2006/picture">
+                  <pic:nvPicPr>
+                    <pic:cNvPr id="1" name=""/>
+                    <pic:cNvPicPr/>
+                  </pic:nvPicPr>
+                  <pic:blipFill>
+                    <a:blip r:embed="rId46"/>
+                    <a:stretch>
+                      <a:fillRect/>
+                    </a:stretch>
+                  </pic:blipFill>
+                  <pic:spPr>
+                    <a:xfrm>
+                      <a:off x="0" y="0"/>
+                      <a:ext cx="6858000" cy="1461770"/>
+                    </a:xfrm>
+                    <a:prstGeom prst="rect">
+                      <a:avLst/>
+                    </a:prstGeom>
+                  </pic:spPr>
+                </pic:pic>
+              </a:graphicData>
+            </a:graphic>
+          </wp:inline>
+        </w:drawing>
+      </w:r>
+    </w:p>
+    <w:p>
+      <w:r>
+        <w:drawing>
+          <wp:inline distT="0" distB="0" distL="0" distR="0" wp14:anchorId="16BF3543" wp14:editId="406B0842">
+            <wp:extent cx="5106113" cy="1800476"/>
+            <wp:effectExtent l="0" t="0" r="0" b="9525"/>
+            <wp:docPr id="32" name="Picture 32"/>
+            <wp:cNvGraphicFramePr>
+              <a:graphicFrameLocks xmlns:a="http://schemas.openxmlformats.org/drawingml/2006/main" noChangeAspect="1"/>
+            </wp:cNvGraphicFramePr>
+            <a:graphic xmlns:a="http://schemas.openxmlformats.org/drawingml/2006/main">
+              <a:graphicData uri="http://schemas.openxmlformats.org/drawingml/2006/picture">
+                <pic:pic xmlns:pic="http://schemas.openxmlformats.org/drawingml/2006/picture">
+                  <pic:nvPicPr>
+                    <pic:cNvPr id="1" name=""/>
+                    <pic:cNvPicPr/>
+                  </pic:nvPicPr>
+                  <pic:blipFill>
+                    <a:blip r:embed="rId47"/>
+                    <a:stretch>
+                      <a:fillRect/>
+                    </a:stretch>
+                  </pic:blipFill>
+                  <pic:spPr>
+                    <a:xfrm>
+                      <a:off x="0" y="0"/>
+                      <a:ext cx="5106113" cy="1800476"/>
+                    </a:xfrm>
+                    <a:prstGeom prst="rect">
+                      <a:avLst/>
+                    </a:prstGeom>
+                  </pic:spPr>
+                </pic:pic>
+              </a:graphicData>
+            </a:graphic>
+          </wp:inline>
+        </w:drawing>
+      </w:r>
+    </w:p>
+    <w:p>
+      <w:r>
+        <w:t>And these props as you can see can contain jsx.</w:t>
+      </w:r>
+    </w:p>
+    <w:p>
+      <w:r>
+        <w:drawing>
+          <wp:inline distT="0" distB="0" distL="0" distR="0" wp14:anchorId="5D397741" wp14:editId="7A42FC15">
+            <wp:extent cx="6858000" cy="1337945"/>
+            <wp:effectExtent l="0" t="0" r="0" b="0"/>
+            <wp:docPr id="34" name="Picture 34"/>
+            <wp:cNvGraphicFramePr>
+              <a:graphicFrameLocks xmlns:a="http://schemas.openxmlformats.org/drawingml/2006/main" noChangeAspect="1"/>
+            </wp:cNvGraphicFramePr>
+            <a:graphic xmlns:a="http://schemas.openxmlformats.org/drawingml/2006/main">
+              <a:graphicData uri="http://schemas.openxmlformats.org/drawingml/2006/picture">
+                <pic:pic xmlns:pic="http://schemas.openxmlformats.org/drawingml/2006/picture">
+                  <pic:nvPicPr>
+                    <pic:cNvPr id="1" name=""/>
+                    <pic:cNvPicPr/>
+                  </pic:nvPicPr>
+                  <pic:blipFill>
+                    <a:blip r:embed="rId48"/>
+                    <a:stretch>
+                      <a:fillRect/>
+                    </a:stretch>
+                  </pic:blipFill>
+                  <pic:spPr>
+                    <a:xfrm>
+                      <a:off x="0" y="0"/>
+                      <a:ext cx="6858000" cy="1337945"/>
+                    </a:xfrm>
+                    <a:prstGeom prst="rect">
+                      <a:avLst/>
+                    </a:prstGeom>
+                  </pic:spPr>
+                </pic:pic>
+              </a:graphicData>
+            </a:graphic>
+          </wp:inline>
+        </w:drawing>
+      </w:r>
+    </w:p>
+    <w:p>
+      <w:r>
+        <w:br w:type="page"/>
+      </w:r>
+    </w:p>
+    <w:p/>
+    <w:p>
+      <w:r>
+        <w:t>After deploying:</w:t>
+      </w:r>
+    </w:p>
+    <w:p>
+      <w:r>
+        <w:drawing>
+          <wp:inline distT="0" distB="0" distL="0" distR="0" wp14:anchorId="7B56C743" wp14:editId="43DE9F18">
+            <wp:extent cx="6858000" cy="2896870"/>
+            <wp:effectExtent l="0" t="0" r="0" b="0"/>
+            <wp:docPr id="36" name="Picture 36"/>
+            <wp:cNvGraphicFramePr>
+              <a:graphicFrameLocks xmlns:a="http://schemas.openxmlformats.org/drawingml/2006/main" noChangeAspect="1"/>
+            </wp:cNvGraphicFramePr>
+            <a:graphic xmlns:a="http://schemas.openxmlformats.org/drawingml/2006/main">
+              <a:graphicData uri="http://schemas.openxmlformats.org/drawingml/2006/picture">
+                <pic:pic xmlns:pic="http://schemas.openxmlformats.org/drawingml/2006/picture">
+                  <pic:nvPicPr>
+                    <pic:cNvPr id="1" name=""/>
+                    <pic:cNvPicPr/>
+                  </pic:nvPicPr>
+                  <pic:blipFill>
+                    <a:blip r:embed="rId49"/>
+                    <a:stretch>
+                      <a:fillRect/>
+                    </a:stretch>
+                  </pic:blipFill>
+                  <pic:spPr>
+                    <a:xfrm>
+                      <a:off x="0" y="0"/>
+                      <a:ext cx="6858000" cy="2896870"/>
+                    </a:xfrm>
+                    <a:prstGeom prst="rect">
+                      <a:avLst/>
+                    </a:prstGeom>
+                  </pic:spPr>
+                </pic:pic>
+              </a:graphicData>
+            </a:graphic>
+          </wp:inline>
+        </w:drawing>
+      </w:r>
+    </w:p>
+    <w:p>
+      <w:r>
+        <w:br w:type="page"/>
+      </w:r>
+    </w:p>
+    <w:p>
+      <w:r>
+        <w:lastRenderedPageBreak/>
+        <w:t>Network tab for chrome:</w:t>
+      </w:r>
+    </w:p>
+    <w:p>
+      <w:r>
+        <w:drawing>
+          <wp:inline distT="0" distB="0" distL="0" distR="0" wp14:anchorId="1470EBB7" wp14:editId="4B0F870C">
+            <wp:extent cx="4887007" cy="5391902"/>
+            <wp:effectExtent l="0" t="0" r="8890" b="0"/>
+            <wp:docPr id="37" name="Picture 37"/>
+            <wp:cNvGraphicFramePr>
+              <a:graphicFrameLocks xmlns:a="http://schemas.openxmlformats.org/drawingml/2006/main" noChangeAspect="1"/>
+            </wp:cNvGraphicFramePr>
+            <a:graphic xmlns:a="http://schemas.openxmlformats.org/drawingml/2006/main">
+              <a:graphicData uri="http://schemas.openxmlformats.org/drawingml/2006/picture">
+                <pic:pic xmlns:pic="http://schemas.openxmlformats.org/drawingml/2006/picture">
+                  <pic:nvPicPr>
+                    <pic:cNvPr id="1" name=""/>
+                    <pic:cNvPicPr/>
+                  </pic:nvPicPr>
+                  <pic:blipFill>
+                    <a:blip r:embed="rId50"/>
+                    <a:stretch>
+                      <a:fillRect/>
+                    </a:stretch>
+                  </pic:blipFill>
+                  <pic:spPr>
+                    <a:xfrm>
+                      <a:off x="0" y="0"/>
+                      <a:ext cx="4887007" cy="5391902"/>
+                    </a:xfrm>
+                    <a:prstGeom prst="rect">
+                      <a:avLst/>
+                    </a:prstGeom>
+                  </pic:spPr>
+                </pic:pic>
+              </a:graphicData>
+            </a:graphic>
+          </wp:inline>
+        </w:drawing>
+      </w:r>
+    </w:p>
+    <w:p>
+      <w:hyperlink r:id="rId51" w:history="1">
+        <w:r>
+          <w:rPr>
+            <w:rStyle w:val="Hyperlink"/>
+          </w:rPr>
+          <w:t>https://stackoverflow.com/questions/45366744/refused-to-load-the-font-datafont-woff-it-violates-the-following-content</w:t>
+        </w:r>
+      </w:hyperlink>
+    </w:p>
+    <w:p>
+      <w:hyperlink r:id="rId52" w:history="1">
+        <w:r>
+          <w:rPr>
+            <w:rStyle w:val="Hyperlink"/>
+          </w:rPr>
+          <w:t>https://securityheaders.com/</w:t>
+        </w:r>
+      </w:hyperlink>
+    </w:p>
+    <w:p>
+      <w:hyperlink r:id="rId53" w:history="1">
+        <w:r>
+          <w:rPr>
+            <w:rStyle w:val="Hyperlink"/>
+          </w:rPr>
+          <w:t>https://stackoverflow.com/questions/30280370/how-does-content-security-policy-csp-work</w:t>
+        </w:r>
+      </w:hyperlink>
+    </w:p>
+    <w:p>
+      <w:r>
+        <w:t>To use Github Pages, you need to make it public access:</w:t>
+      </w:r>
+    </w:p>
+    <w:p>
+      <w:r>
+        <w:lastRenderedPageBreak/>
+        <w:drawing>
+          <wp:inline distT="0" distB="0" distL="0" distR="0" wp14:anchorId="56634D55" wp14:editId="2165FE9D">
+            <wp:extent cx="6858000" cy="5403215"/>
+            <wp:effectExtent l="0" t="0" r="0" b="6985"/>
+            <wp:docPr id="38" name="Picture 38"/>
+            <wp:cNvGraphicFramePr>
+              <a:graphicFrameLocks xmlns:a="http://schemas.openxmlformats.org/drawingml/2006/main" noChangeAspect="1"/>
+            </wp:cNvGraphicFramePr>
+            <a:graphic xmlns:a="http://schemas.openxmlformats.org/drawingml/2006/main">
+              <a:graphicData uri="http://schemas.openxmlformats.org/drawingml/2006/picture">
+                <pic:pic xmlns:pic="http://schemas.openxmlformats.org/drawingml/2006/picture">
+                  <pic:nvPicPr>
+                    <pic:cNvPr id="1" name=""/>
+                    <pic:cNvPicPr/>
+                  </pic:nvPicPr>
+                  <pic:blipFill>
+                    <a:blip r:embed="rId54"/>
+                    <a:stretch>
+                      <a:fillRect/>
+                    </a:stretch>
+                  </pic:blipFill>
+                  <pic:spPr>
+                    <a:xfrm>
+                      <a:off x="0" y="0"/>
+                      <a:ext cx="6858000" cy="5403215"/>
+                    </a:xfrm>
+                    <a:prstGeom prst="rect">
+                      <a:avLst/>
+                    </a:prstGeom>
+                  </pic:spPr>
+                </pic:pic>
+              </a:graphicData>
+            </a:graphic>
+          </wp:inline>
+        </w:drawing>
+      </w:r>
+    </w:p>
+    <w:p>
+      <w:r>
+        <w:t>Finally.</w:t>
+      </w:r>
+    </w:p>
+    <w:p/>
     <w:sectPr>
       <w:pgSz w:w="12240" w:h="15840"/>
       <w:pgMar w:top="720" w:right="720" w:bottom="720" w:left="720" w:header="720" w:footer="720" w:gutter="0"/>

</xml_diff>